<commit_message>
add restricted mating to fitness sharing
</commit_message>
<xml_diff>
--- a/ECO_CW_Report_40204617.docx
+++ b/ECO_CW_Report_40204617.docx
@@ -1,6 +1,6 @@
 
 <file path=word/document.xml><?xml version="1.0" encoding="utf-8"?>
-<w:document xmlns:wpc="http://schemas.microsoft.com/office/word/2010/wordprocessingCanvas" xmlns:cx="http://schemas.microsoft.com/office/drawing/2014/chartex" xmlns:cx1="http://schemas.microsoft.com/office/drawing/2015/9/8/chartex" xmlns:mc="http://schemas.openxmlformats.org/markup-compatibility/2006" xmlns:o="urn:schemas-microsoft-com:office:office" xmlns:r="http://schemas.openxmlformats.org/officeDocument/2006/relationships" xmlns:m="http://schemas.openxmlformats.org/officeDocument/2006/math" xmlns:v="urn:schemas-microsoft-com:vml" xmlns:wp14="http://schemas.microsoft.com/office/word/2010/wordprocessingDrawing" xmlns:wp="http://schemas.openxmlformats.org/drawingml/2006/wordprocessingDrawing" xmlns:w10="urn:schemas-microsoft-com:office:word" xmlns:w="http://schemas.openxmlformats.org/wordprocessingml/2006/main" xmlns:w14="http://schemas.microsoft.com/office/word/2010/wordml" xmlns:w15="http://schemas.microsoft.com/office/word/2012/wordml" xmlns:w16se="http://schemas.microsoft.com/office/word/2015/wordml/symex" xmlns:wpg="http://schemas.microsoft.com/office/word/2010/wordprocessingGroup" xmlns:wpi="http://schemas.microsoft.com/office/word/2010/wordprocessingInk" xmlns:wne="http://schemas.microsoft.com/office/word/2006/wordml" xmlns:wps="http://schemas.microsoft.com/office/word/2010/wordprocessingShape" mc:Ignorable="w14 w15 w16se wp14">
+<w:document xmlns:wpc="http://schemas.microsoft.com/office/word/2010/wordprocessingCanvas" xmlns:cx="http://schemas.microsoft.com/office/drawing/2014/chartex" xmlns:cx1="http://schemas.microsoft.com/office/drawing/2015/9/8/chartex" xmlns:cx2="http://schemas.microsoft.com/office/drawing/2015/10/21/chartex" xmlns:cx3="http://schemas.microsoft.com/office/drawing/2016/5/9/chartex" xmlns:cx4="http://schemas.microsoft.com/office/drawing/2016/5/10/chartex" xmlns:cx5="http://schemas.microsoft.com/office/drawing/2016/5/11/chartex" xmlns:cx6="http://schemas.microsoft.com/office/drawing/2016/5/12/chartex" xmlns:cx7="http://schemas.microsoft.com/office/drawing/2016/5/13/chartex" xmlns:cx8="http://schemas.microsoft.com/office/drawing/2016/5/14/chartex" xmlns:mc="http://schemas.openxmlformats.org/markup-compatibility/2006" xmlns:aink="http://schemas.microsoft.com/office/drawing/2016/ink" xmlns:am3d="http://schemas.microsoft.com/office/drawing/2017/model3d" xmlns:o="urn:schemas-microsoft-com:office:office" xmlns:r="http://schemas.openxmlformats.org/officeDocument/2006/relationships" xmlns:m="http://schemas.openxmlformats.org/officeDocument/2006/math" xmlns:v="urn:schemas-microsoft-com:vml" xmlns:wp14="http://schemas.microsoft.com/office/word/2010/wordprocessingDrawing" xmlns:wp="http://schemas.openxmlformats.org/drawingml/2006/wordprocessingDrawing" xmlns:w10="urn:schemas-microsoft-com:office:word" xmlns:w="http://schemas.openxmlformats.org/wordprocessingml/2006/main" xmlns:w14="http://schemas.microsoft.com/office/word/2010/wordml" xmlns:w15="http://schemas.microsoft.com/office/word/2012/wordml" xmlns:w16cid="http://schemas.microsoft.com/office/word/2016/wordml/cid" xmlns:w16se="http://schemas.microsoft.com/office/word/2015/wordml/symex" xmlns:wpg="http://schemas.microsoft.com/office/word/2010/wordprocessingGroup" xmlns:wpi="http://schemas.microsoft.com/office/word/2010/wordprocessingInk" xmlns:wne="http://schemas.microsoft.com/office/word/2006/wordml" xmlns:wps="http://schemas.microsoft.com/office/word/2010/wordprocessingShape" mc:Ignorable="w14 w15 w16se w16cid wp14">
   <w:body>
     <w:p>
       <w:pPr>
@@ -32,6 +32,14 @@
           <w:szCs w:val="28"/>
         </w:rPr>
         <w:t>Coursework Report</w:t>
+      </w:r>
+    </w:p>
+    <w:p>
+      <w:pPr>
+        <w:pStyle w:val="authorinfo"/>
+      </w:pPr>
+      <w:r>
+        <w:t>Rossa Heraty Quirke</w:t>
       </w:r>
     </w:p>
     <w:p>
@@ -86,6 +94,42 @@
     </w:p>
     <w:p>
       <w:pPr>
+        <w:spacing w:before="120" w:after="120" w:line="360" w:lineRule="auto"/>
+        <w:ind w:firstLine="0"/>
+        <w:rPr>
+          <w:lang w:val="en-GB"/>
+        </w:rPr>
+      </w:pPr>
+    </w:p>
+    <w:p>
+      <w:pPr>
+        <w:spacing w:before="120" w:after="120" w:line="360" w:lineRule="auto"/>
+        <w:ind w:firstLine="0"/>
+        <w:rPr>
+          <w:lang w:val="en-GB"/>
+        </w:rPr>
+      </w:pPr>
+    </w:p>
+    <w:p>
+      <w:pPr>
+        <w:spacing w:before="120" w:after="120" w:line="360" w:lineRule="auto"/>
+        <w:ind w:firstLine="0"/>
+        <w:rPr>
+          <w:lang w:val="en-GB"/>
+        </w:rPr>
+      </w:pPr>
+    </w:p>
+    <w:p>
+      <w:pPr>
+        <w:spacing w:before="120" w:after="120" w:line="360" w:lineRule="auto"/>
+        <w:ind w:firstLine="0"/>
+        <w:rPr>
+          <w:lang w:val="en-GB"/>
+        </w:rPr>
+      </w:pPr>
+    </w:p>
+    <w:p>
+      <w:pPr>
         <w:pBdr>
           <w:bottom w:val="single" w:sz="6" w:space="1" w:color="auto"/>
         </w:pBdr>
@@ -102,6 +146,216 @@
       <w:r>
         <w:lastRenderedPageBreak/>
         <w:t>Introduction</w:t>
+      </w:r>
+    </w:p>
+    <w:p>
+      <w:pPr>
+        <w:pStyle w:val="Sectionheading"/>
+        <w:numPr>
+          <w:ilvl w:val="0"/>
+          <w:numId w:val="0"/>
+        </w:numPr>
+        <w:rPr>
+          <w:b w:val="0"/>
+          <w:bCs/>
+          <w:sz w:val="22"/>
+          <w:szCs w:val="22"/>
+        </w:rPr>
+      </w:pPr>
+      <w:r>
+        <w:rPr>
+          <w:b w:val="0"/>
+          <w:bCs/>
+          <w:sz w:val="22"/>
+          <w:szCs w:val="22"/>
+        </w:rPr>
+        <w:t>This report looks at the ability of evolutionary algorithms</w:t>
+      </w:r>
+      <w:r>
+        <w:rPr>
+          <w:b w:val="0"/>
+          <w:bCs/>
+          <w:sz w:val="22"/>
+          <w:szCs w:val="22"/>
+        </w:rPr>
+        <w:t xml:space="preserve"> (EAs)</w:t>
+      </w:r>
+      <w:r>
+        <w:rPr>
+          <w:b w:val="0"/>
+          <w:bCs/>
+          <w:sz w:val="22"/>
+          <w:szCs w:val="22"/>
+        </w:rPr>
+        <w:t xml:space="preserve"> to solve an optimisation problem. A team of</w:t>
+      </w:r>
+      <w:r>
+        <w:rPr>
+          <w:b w:val="0"/>
+          <w:bCs/>
+          <w:sz w:val="22"/>
+          <w:szCs w:val="22"/>
+        </w:rPr>
+        <w:t xml:space="preserve"> female</w:t>
+      </w:r>
+      <w:r>
+        <w:rPr>
+          <w:b w:val="0"/>
+          <w:bCs/>
+          <w:sz w:val="22"/>
+          <w:szCs w:val="22"/>
+        </w:rPr>
+        <w:t xml:space="preserve"> cyclists are participating in a </w:t>
+      </w:r>
+      <w:r>
+        <w:rPr>
+          <w:b w:val="0"/>
+          <w:bCs/>
+          <w:sz w:val="22"/>
+          <w:szCs w:val="22"/>
+        </w:rPr>
+        <w:t>track-cycling event. The cyclists can alternate the pace at which they cycle, and at which point they transition positions so that a new cyclist is in the front</w:t>
+      </w:r>
+      <w:r>
+        <w:rPr>
+          <w:b w:val="0"/>
+          <w:bCs/>
+          <w:sz w:val="22"/>
+          <w:szCs w:val="22"/>
+        </w:rPr>
+        <w:t>, but their abilities are fixed</w:t>
+      </w:r>
+      <w:r>
+        <w:rPr>
+          <w:b w:val="0"/>
+          <w:bCs/>
+          <w:sz w:val="22"/>
+          <w:szCs w:val="22"/>
+        </w:rPr>
+        <w:t xml:space="preserve">. </w:t>
+      </w:r>
+      <w:r>
+        <w:rPr>
+          <w:b w:val="0"/>
+          <w:bCs/>
+          <w:sz w:val="22"/>
+          <w:szCs w:val="22"/>
+        </w:rPr>
+        <w:t xml:space="preserve">Changing these strategies can result in increased performance as their energy </w:t>
+      </w:r>
+      <w:r>
+        <w:rPr>
+          <w:b w:val="0"/>
+          <w:bCs/>
+          <w:sz w:val="22"/>
+          <w:szCs w:val="22"/>
+        </w:rPr>
+        <w:t xml:space="preserve">usage </w:t>
+      </w:r>
+      <w:r>
+        <w:rPr>
+          <w:b w:val="0"/>
+          <w:bCs/>
+          <w:sz w:val="22"/>
+          <w:szCs w:val="22"/>
+        </w:rPr>
+        <w:t xml:space="preserve">and aerodynamic profile improves. </w:t>
+      </w:r>
+      <w:r>
+        <w:rPr>
+          <w:b w:val="0"/>
+          <w:bCs/>
+          <w:sz w:val="22"/>
+          <w:szCs w:val="22"/>
+        </w:rPr>
+        <w:t xml:space="preserve">Their performance, fitness in evolutionary terms, is measured by their finish time. </w:t>
+      </w:r>
+      <w:r>
+        <w:rPr>
+          <w:b w:val="0"/>
+          <w:bCs/>
+          <w:sz w:val="22"/>
+          <w:szCs w:val="22"/>
+        </w:rPr>
+        <w:t xml:space="preserve">This problem has </w:t>
+      </w:r>
+      <w:r>
+        <w:rPr>
+          <w:b w:val="0"/>
+          <w:bCs/>
+          <w:sz w:val="22"/>
+          <w:szCs w:val="22"/>
+        </w:rPr>
+        <w:t>many</w:t>
+      </w:r>
+      <w:r>
+        <w:rPr>
+          <w:b w:val="0"/>
+          <w:bCs/>
+          <w:sz w:val="22"/>
+          <w:szCs w:val="22"/>
+        </w:rPr>
+        <w:t xml:space="preserve"> possible solutions due to the </w:t>
+      </w:r>
+      <w:r>
+        <w:rPr>
+          <w:b w:val="0"/>
+          <w:bCs/>
+          <w:sz w:val="22"/>
+          <w:szCs w:val="22"/>
+        </w:rPr>
+        <w:t>huge number of combinations of pacing and transition strategies available.</w:t>
+      </w:r>
+    </w:p>
+    <w:p>
+      <w:pPr>
+        <w:pStyle w:val="Sectionheading"/>
+        <w:numPr>
+          <w:ilvl w:val="0"/>
+          <w:numId w:val="0"/>
+        </w:numPr>
+        <w:rPr>
+          <w:b w:val="0"/>
+          <w:bCs/>
+          <w:sz w:val="22"/>
+          <w:szCs w:val="22"/>
+        </w:rPr>
+      </w:pPr>
+      <w:r>
+        <w:rPr>
+          <w:b w:val="0"/>
+          <w:bCs/>
+          <w:sz w:val="22"/>
+          <w:szCs w:val="22"/>
+        </w:rPr>
+        <w:t>An EA was designed and implemented to evolve a population of cyclist teams. The transition and pacing strategies were evolved by algorithm simultaneously. Several</w:t>
+      </w:r>
+      <w:r>
+        <w:rPr>
+          <w:b w:val="0"/>
+          <w:bCs/>
+          <w:sz w:val="22"/>
+          <w:szCs w:val="22"/>
+        </w:rPr>
+        <w:t xml:space="preserve"> different operators were </w:t>
+      </w:r>
+      <w:r>
+        <w:rPr>
+          <w:b w:val="0"/>
+          <w:bCs/>
+          <w:sz w:val="22"/>
+          <w:szCs w:val="22"/>
+        </w:rPr>
+        <w:t xml:space="preserve">experimented with and parameters of the evolutionary algorithm were tuned in order to optimise the cyclist’s finish time. </w:t>
+      </w:r>
+      <w:r>
+        <w:rPr>
+          <w:b w:val="0"/>
+          <w:bCs/>
+          <w:sz w:val="22"/>
+          <w:szCs w:val="22"/>
+        </w:rPr>
+        <w:t xml:space="preserve">By evolving both strategies, rather than for example evolving the transition strategy for set pacing values, a wider area of the search space is made available, it encourages diversity in the population, and treats each strategy with equal importance. </w:t>
       </w:r>
     </w:p>
     <w:p>
@@ -132,62 +386,321 @@
           <w:ilvl w:val="0"/>
           <w:numId w:val="0"/>
         </w:numPr>
+        <w:spacing w:before="480" w:after="120"/>
         <w:rPr>
           <w:i w:val="0"/>
-          <w:szCs w:val="24"/>
+          <w:sz w:val="22"/>
+          <w:szCs w:val="22"/>
         </w:rPr>
       </w:pPr>
       <w:r>
         <w:rPr>
           <w:i w:val="0"/>
-          <w:szCs w:val="24"/>
-        </w:rPr>
-        <w:t xml:space="preserve">    Implementation details</w:t>
-      </w:r>
+          <w:sz w:val="22"/>
+          <w:szCs w:val="22"/>
+        </w:rPr>
+        <w:t xml:space="preserve">Solutions to the track cycling problem were represented with two chromosomes for each individual member of the population. The chromosomes represented the pacing strategy, implemented as an array of 23 integers with values between the minimum and maximum power each cyclist can use, 200 and 1200 respectively, and the transition strategy, implemented as an array of 22 </w:t>
+      </w:r>
+      <w:proofErr w:type="spellStart"/>
       <w:r>
         <w:rPr>
           <w:i w:val="0"/>
-          <w:szCs w:val="24"/>
-        </w:rPr>
-        <w:t xml:space="preserve"> so far: randomised generation of both strategies, pacing strat randomised for between the max power cyclists can output (200-1200), transition just random Booleans. Fitness is the finish time of the race, if the race was not finished then the proportion of the race that was completed is normalised using min-max scaling. </w:t>
+          <w:sz w:val="22"/>
+          <w:szCs w:val="22"/>
+        </w:rPr>
+        <w:t>boolean</w:t>
+      </w:r>
+      <w:proofErr w:type="spellEnd"/>
+      <w:r>
+        <w:rPr>
+          <w:i w:val="0"/>
+          <w:sz w:val="22"/>
+          <w:szCs w:val="22"/>
+        </w:rPr>
+        <w:t xml:space="preserve"> values. By having two chromosomes different types of operators could be implemented that only work with certain types of values, for example uniform crossover cannot operate on </w:t>
+      </w:r>
+      <w:proofErr w:type="spellStart"/>
+      <w:r>
+        <w:rPr>
+          <w:i w:val="0"/>
+          <w:sz w:val="22"/>
+          <w:szCs w:val="22"/>
+        </w:rPr>
+        <w:t>booleans</w:t>
+      </w:r>
+      <w:proofErr w:type="spellEnd"/>
+      <w:r>
+        <w:rPr>
+          <w:i w:val="0"/>
+          <w:sz w:val="22"/>
+          <w:szCs w:val="22"/>
+        </w:rPr>
+        <w:t xml:space="preserve"> but can be used for the pacing strategy.</w:t>
+      </w:r>
+    </w:p>
+    <w:p>
+      <w:pPr>
+        <w:pStyle w:val="Subsectionheading"/>
+        <w:numPr>
+          <w:ilvl w:val="0"/>
+          <w:numId w:val="0"/>
+        </w:numPr>
+        <w:spacing w:before="480" w:after="120"/>
+        <w:rPr>
+          <w:i w:val="0"/>
+          <w:sz w:val="22"/>
+          <w:szCs w:val="22"/>
+        </w:rPr>
+      </w:pPr>
+      <w:r>
+        <w:rPr>
+          <w:i w:val="0"/>
+          <w:sz w:val="22"/>
+          <w:szCs w:val="22"/>
+        </w:rPr>
+        <w:t>Fitness in the algorithm is defined as the time taken to complete the race</w:t>
+      </w:r>
+      <w:r>
+        <w:rPr>
+          <w:i w:val="0"/>
+          <w:sz w:val="22"/>
+          <w:szCs w:val="22"/>
+        </w:rPr>
+        <w:t xml:space="preserve">, with a penalty for those that fail to finish the race at all. </w:t>
+      </w:r>
+      <w:r>
+        <w:rPr>
+          <w:i w:val="0"/>
+          <w:sz w:val="22"/>
+          <w:szCs w:val="22"/>
+        </w:rPr>
+        <w:t xml:space="preserve">If a race is incomplete the fitness </w:t>
+      </w:r>
+      <w:r>
+        <w:rPr>
+          <w:i w:val="0"/>
+          <w:sz w:val="22"/>
+          <w:szCs w:val="22"/>
+        </w:rPr>
+        <w:t xml:space="preserve">is a min-max normalised value, between 400 and 500, based on the proportion of the race complete. Being very near to completing the race gives a fitness close to 400, </w:t>
       </w:r>
       <w:bookmarkStart w:id="0" w:name="_GoBack"/>
       <w:bookmarkEnd w:id="0"/>
+      <w:r>
+        <w:rPr>
+          <w:i w:val="0"/>
+          <w:sz w:val="22"/>
+          <w:szCs w:val="22"/>
+        </w:rPr>
+        <w:t xml:space="preserve">even a poor solution that completes the race would likely score at least in the 300s. </w:t>
+      </w:r>
     </w:p>
     <w:p>
       <w:pPr>
-        <w:pStyle w:val="Sectionheading"/>
-      </w:pPr>
-      <w:r>
-        <w:t>Experiments &amp; Analysis</w:t>
+        <w:pStyle w:val="Subsectionheading"/>
+        <w:numPr>
+          <w:ilvl w:val="0"/>
+          <w:numId w:val="0"/>
+        </w:numPr>
+        <w:spacing w:before="480" w:after="120"/>
+      </w:pPr>
+      <w:r>
+        <w:rPr>
+          <w:i w:val="0"/>
+          <w:sz w:val="22"/>
+          <w:szCs w:val="22"/>
+        </w:rPr>
+        <w:t>To optimise this problem a</w:t>
+      </w:r>
+      <w:r>
+        <w:rPr>
+          <w:i w:val="0"/>
+          <w:sz w:val="22"/>
+          <w:szCs w:val="22"/>
+        </w:rPr>
+        <w:t>n initial</w:t>
+      </w:r>
+      <w:r>
+        <w:rPr>
+          <w:i w:val="0"/>
+          <w:sz w:val="22"/>
+          <w:szCs w:val="22"/>
+        </w:rPr>
+        <w:t xml:space="preserve"> steady-state evolutionary algorithm was implemented</w:t>
+      </w:r>
+      <w:r>
+        <w:rPr>
+          <w:i w:val="0"/>
+          <w:sz w:val="22"/>
+          <w:szCs w:val="22"/>
+        </w:rPr>
+        <w:t>, in order to be experimented on – which is discussed in Section 3</w:t>
+      </w:r>
+      <w:r>
+        <w:rPr>
+          <w:i w:val="0"/>
+          <w:sz w:val="22"/>
+          <w:szCs w:val="22"/>
+        </w:rPr>
+        <w:t xml:space="preserve">. </w:t>
+      </w:r>
+      <w:proofErr w:type="gramStart"/>
+      <w:r>
+        <w:rPr>
+          <w:i w:val="0"/>
+          <w:sz w:val="22"/>
+          <w:szCs w:val="22"/>
+        </w:rPr>
+        <w:t>Steady-state</w:t>
+      </w:r>
+      <w:proofErr w:type="gramEnd"/>
+      <w:r>
+        <w:rPr>
+          <w:i w:val="0"/>
+          <w:sz w:val="22"/>
+          <w:szCs w:val="22"/>
+        </w:rPr>
+        <w:t xml:space="preserve"> refers to</w:t>
+      </w:r>
+      <w:r>
+        <w:rPr>
+          <w:i w:val="0"/>
+          <w:sz w:val="22"/>
+          <w:szCs w:val="22"/>
+        </w:rPr>
+        <w:t xml:space="preserve"> an EA in which an initial population is initialised and then evolved with a small number of new children, often only a single child, replacing the unfit members of the population. This is in contrast with a generational EA where in a whole new population is generated from the existing population</w:t>
+      </w:r>
+      <w:r>
+        <w:rPr>
+          <w:i w:val="0"/>
+          <w:sz w:val="22"/>
+          <w:szCs w:val="22"/>
+        </w:rPr>
+        <w:t xml:space="preserve">. A generational EA is good for injecting diversity </w:t>
+      </w:r>
+      <w:proofErr w:type="gramStart"/>
+      <w:r>
+        <w:rPr>
+          <w:i w:val="0"/>
+          <w:sz w:val="22"/>
+          <w:szCs w:val="22"/>
+        </w:rPr>
+        <w:t>in to</w:t>
+      </w:r>
+      <w:proofErr w:type="gramEnd"/>
+      <w:r>
+        <w:rPr>
+          <w:i w:val="0"/>
+          <w:sz w:val="22"/>
+          <w:szCs w:val="22"/>
+        </w:rPr>
+        <w:t xml:space="preserve"> a </w:t>
+      </w:r>
+      <w:r>
+        <w:rPr>
+          <w:i w:val="0"/>
+          <w:sz w:val="22"/>
+          <w:szCs w:val="22"/>
+        </w:rPr>
+        <w:t xml:space="preserve"> </w:t>
       </w:r>
     </w:p>
     <w:p>
       <w:pPr>
-        <w:pStyle w:val="Sectionheading"/>
-      </w:pPr>
-      <w:r>
-        <w:t>Conclusions</w:t>
+        <w:pStyle w:val="Subsectionheading"/>
+        <w:numPr>
+          <w:ilvl w:val="1"/>
+          <w:numId w:val="35"/>
+        </w:numPr>
+        <w:spacing w:before="480" w:after="120"/>
+      </w:pPr>
+      <w:r>
+        <w:t>Operators</w:t>
       </w:r>
     </w:p>
     <w:p>
       <w:pPr>
-        <w:pStyle w:val="Sectionheading"/>
-      </w:pPr>
-      <w:r>
-        <w:t>Future Work</w:t>
+        <w:pStyle w:val="Subsectionheading"/>
+        <w:numPr>
+          <w:ilvl w:val="0"/>
+          <w:numId w:val="0"/>
+        </w:numPr>
+        <w:rPr>
+          <w:i w:val="0"/>
+          <w:sz w:val="22"/>
+          <w:szCs w:val="22"/>
+        </w:rPr>
+      </w:pPr>
+      <w:r>
+        <w:rPr>
+          <w:i w:val="0"/>
+          <w:sz w:val="22"/>
+          <w:szCs w:val="22"/>
+        </w:rPr>
+        <w:lastRenderedPageBreak/>
+        <w:t xml:space="preserve">    </w:t>
+      </w:r>
+      <w:r>
+        <w:rPr>
+          <w:i w:val="0"/>
+          <w:sz w:val="22"/>
+          <w:szCs w:val="22"/>
+        </w:rPr>
+        <w:t xml:space="preserve">To optimise this problem a steady-state evolutionary algorithm was implemented. </w:t>
+      </w:r>
+      <w:proofErr w:type="gramStart"/>
+      <w:r>
+        <w:rPr>
+          <w:i w:val="0"/>
+          <w:sz w:val="22"/>
+          <w:szCs w:val="22"/>
+        </w:rPr>
+        <w:t>Steady-state</w:t>
+      </w:r>
+      <w:proofErr w:type="gramEnd"/>
+      <w:r>
+        <w:rPr>
+          <w:i w:val="0"/>
+          <w:sz w:val="22"/>
+          <w:szCs w:val="22"/>
+        </w:rPr>
+        <w:t xml:space="preserve"> refers to  </w:t>
       </w:r>
     </w:p>
     <w:p>
       <w:pPr>
-        <w:pStyle w:val="Subsectionheading"/>
-      </w:pPr>
-      <w:r>
-        <w:t>Tables</w:t>
+        <w:pStyle w:val="Sectionheading"/>
+      </w:pPr>
+      <w:r>
+        <w:t>Experiments &amp; Analysis</w:t>
       </w:r>
     </w:p>
     <w:p>
       <w:pPr>
+        <w:pStyle w:val="Sectionheading"/>
+      </w:pPr>
+      <w:r>
+        <w:t>Conclusions</w:t>
+      </w:r>
+    </w:p>
+    <w:p>
+      <w:pPr>
+        <w:pStyle w:val="Sectionheading"/>
+      </w:pPr>
+      <w:r>
+        <w:t>Future Work</w:t>
+      </w:r>
+    </w:p>
+    <w:p>
+      <w:pPr>
+        <w:pStyle w:val="Subsectionheading"/>
+      </w:pPr>
+      <w:r>
+        <w:t>Tables</w:t>
+      </w:r>
+    </w:p>
+    <w:p>
+      <w:pPr>
         <w:spacing w:line="360" w:lineRule="auto"/>
         <w:ind w:firstLine="230"/>
       </w:pPr>
@@ -215,7 +728,15 @@
       </w:pPr>
       <w:bookmarkStart w:id="2" w:name="OLE_LINK19"/>
       <w:r>
-        <w:t xml:space="preserve">References must be listed at the end of the paper. Do not begin them on a new page unless this is absolutely necessary. Authors should ensure that every reference in the text appears in the list of references and vice versa. Indicate references by </w:t>
+        <w:t xml:space="preserve">References must be listed at the end of the paper. Do not begin them on a new page unless this is </w:t>
+      </w:r>
+      <w:proofErr w:type="gramStart"/>
+      <w:r>
+        <w:t>absolutely necessary</w:t>
+      </w:r>
+      <w:proofErr w:type="gramEnd"/>
+      <w:r>
+        <w:t xml:space="preserve">. Authors should ensure that every reference in the text appears in the list of references and vice versa. Indicate references by </w:t>
       </w:r>
       <w:r>
         <w:t>[</w:t>
@@ -293,7 +814,6 @@
         <w:pStyle w:val="Subsectionheading"/>
       </w:pPr>
       <w:r>
-        <w:lastRenderedPageBreak/>
         <w:t>Section headings</w:t>
       </w:r>
     </w:p>
@@ -304,7 +824,15 @@
       </w:pPr>
       <w:bookmarkStart w:id="3" w:name="OLE_LINK17"/>
       <w:r>
-        <w:t>Section headings should be left justified, bold, with the first letter capitalized and numbered consecutively, starting with the Introduction. Sub-section headings should be in capital and lower-case italic letters, numbered 1.1, 1.2, etc, and left justified, with second and subsequent lines indented. All headings should have a minimum of three text lines after them before a page or column break. Ensure the text area is not blank except for the last page.</w:t>
+        <w:t xml:space="preserve">Section headings should be left justified, bold, with the first letter capitalized and numbered consecutively, starting with the Introduction. Sub-section headings should be in capital and lower-case italic letters, numbered 1.1, 1.2, </w:t>
+      </w:r>
+      <w:proofErr w:type="spellStart"/>
+      <w:r>
+        <w:t>etc</w:t>
+      </w:r>
+      <w:proofErr w:type="spellEnd"/>
+      <w:r>
+        <w:t>, and left justified, with second and subsequent lines indented. All headings should have a minimum of three text lines after them before a page or column break. Ensure the text area is not blank except for the last page.</w:t>
       </w:r>
       <w:bookmarkEnd w:id="3"/>
     </w:p>
@@ -330,6 +858,7 @@
         <w:pStyle w:val="HeaderNonumbers"/>
       </w:pPr>
       <w:r>
+        <w:lastRenderedPageBreak/>
         <w:t>References</w:t>
       </w:r>
     </w:p>
@@ -362,7 +891,23 @@
           <w:rFonts w:cs="Times"/>
           <w:lang w:val="en-GB"/>
         </w:rPr>
-        <w:t>R. Feynman, F. Vernon Jr., The theory of a general quantum system interacting with a linear dissipative system, Annals of Physics 24 (1963) 118-173. doi:10.1016/0003-4916(63)90068-X.</w:t>
+        <w:t xml:space="preserve">R. Feynman, F. Vernon Jr., </w:t>
+      </w:r>
+      <w:proofErr w:type="gramStart"/>
+      <w:r>
+        <w:rPr>
+          <w:rFonts w:cs="Times"/>
+          <w:lang w:val="en-GB"/>
+        </w:rPr>
+        <w:t>The</w:t>
+      </w:r>
+      <w:proofErr w:type="gramEnd"/>
+      <w:r>
+        <w:rPr>
+          <w:rFonts w:cs="Times"/>
+          <w:lang w:val="en-GB"/>
+        </w:rPr>
+        <w:t xml:space="preserve"> theory of a general quantum system interacting with a linear dissipative system, Annals of Physics 24 (1963) 118-173. doi:10.1016/0003-4916(63)90068-X.</w:t>
       </w:r>
       <w:bookmarkEnd w:id="4"/>
     </w:p>
@@ -386,7 +931,39 @@
           <w:rFonts w:cs="Times"/>
           <w:lang w:val="en-GB" w:eastAsia="en-GB"/>
         </w:rPr>
-        <w:t>P. Dirac, The lorentz transformation and absolute time, Physica 19 (1-12) (1953) 888-896. doi:10.1016/S0031-8914(53)80099-6.</w:t>
+        <w:t xml:space="preserve">P. Dirac, The </w:t>
+      </w:r>
+      <w:proofErr w:type="spellStart"/>
+      <w:r>
+        <w:rPr>
+          <w:rFonts w:cs="Times"/>
+          <w:lang w:val="en-GB" w:eastAsia="en-GB"/>
+        </w:rPr>
+        <w:t>lorentz</w:t>
+      </w:r>
+      <w:proofErr w:type="spellEnd"/>
+      <w:r>
+        <w:rPr>
+          <w:rFonts w:cs="Times"/>
+          <w:lang w:val="en-GB" w:eastAsia="en-GB"/>
+        </w:rPr>
+        <w:t xml:space="preserve"> transformation and absolute time, </w:t>
+      </w:r>
+      <w:proofErr w:type="spellStart"/>
+      <w:r>
+        <w:rPr>
+          <w:rFonts w:cs="Times"/>
+          <w:lang w:val="en-GB" w:eastAsia="en-GB"/>
+        </w:rPr>
+        <w:t>Physica</w:t>
+      </w:r>
+      <w:proofErr w:type="spellEnd"/>
+      <w:r>
+        <w:rPr>
+          <w:rFonts w:cs="Times"/>
+          <w:lang w:val="en-GB" w:eastAsia="en-GB"/>
+        </w:rPr>
+        <w:t xml:space="preserve"> 19 (1-12) (1953) 888-896. doi:10.1016/S0031-8914(53)80099-6.</w:t>
       </w:r>
       <w:bookmarkEnd w:id="5"/>
     </w:p>
@@ -396,7 +973,7 @@
       <w:footerReference w:type="first" r:id="rId10"/>
       <w:type w:val="continuous"/>
       <w:pgSz w:w="11907" w:h="16840" w:code="9"/>
-      <w:pgMar w:top="2608" w:right="2155" w:bottom="2608" w:left="2155" w:header="2376" w:footer="1383" w:gutter="0"/>
+      <w:pgMar w:top="1440" w:right="1440" w:bottom="1440" w:left="1440" w:header="2376" w:footer="1383" w:gutter="0"/>
       <w:cols w:space="720"/>
       <w:noEndnote/>
       <w:titlePg/>
@@ -407,7 +984,7 @@
 </file>
 
 <file path=word/endnotes.xml><?xml version="1.0" encoding="utf-8"?>
-<w:endnotes xmlns:wpc="http://schemas.microsoft.com/office/word/2010/wordprocessingCanvas" xmlns:cx="http://schemas.microsoft.com/office/drawing/2014/chartex" xmlns:cx1="http://schemas.microsoft.com/office/drawing/2015/9/8/chartex" xmlns:mc="http://schemas.openxmlformats.org/markup-compatibility/2006" xmlns:o="urn:schemas-microsoft-com:office:office" xmlns:r="http://schemas.openxmlformats.org/officeDocument/2006/relationships" xmlns:m="http://schemas.openxmlformats.org/officeDocument/2006/math" xmlns:v="urn:schemas-microsoft-com:vml" xmlns:wp14="http://schemas.microsoft.com/office/word/2010/wordprocessingDrawing" xmlns:wp="http://schemas.openxmlformats.org/drawingml/2006/wordprocessingDrawing" xmlns:w10="urn:schemas-microsoft-com:office:word" xmlns:w="http://schemas.openxmlformats.org/wordprocessingml/2006/main" xmlns:w14="http://schemas.microsoft.com/office/word/2010/wordml" xmlns:w15="http://schemas.microsoft.com/office/word/2012/wordml" xmlns:w16se="http://schemas.microsoft.com/office/word/2015/wordml/symex" xmlns:wpg="http://schemas.microsoft.com/office/word/2010/wordprocessingGroup" xmlns:wpi="http://schemas.microsoft.com/office/word/2010/wordprocessingInk" xmlns:wne="http://schemas.microsoft.com/office/word/2006/wordml" xmlns:wps="http://schemas.microsoft.com/office/word/2010/wordprocessingShape" mc:Ignorable="w14 w15 w16se wp14">
+<w:endnotes xmlns:wpc="http://schemas.microsoft.com/office/word/2010/wordprocessingCanvas" xmlns:cx="http://schemas.microsoft.com/office/drawing/2014/chartex" xmlns:cx1="http://schemas.microsoft.com/office/drawing/2015/9/8/chartex" xmlns:cx2="http://schemas.microsoft.com/office/drawing/2015/10/21/chartex" xmlns:cx3="http://schemas.microsoft.com/office/drawing/2016/5/9/chartex" xmlns:cx4="http://schemas.microsoft.com/office/drawing/2016/5/10/chartex" xmlns:cx5="http://schemas.microsoft.com/office/drawing/2016/5/11/chartex" xmlns:cx6="http://schemas.microsoft.com/office/drawing/2016/5/12/chartex" xmlns:cx7="http://schemas.microsoft.com/office/drawing/2016/5/13/chartex" xmlns:cx8="http://schemas.microsoft.com/office/drawing/2016/5/14/chartex" xmlns:mc="http://schemas.openxmlformats.org/markup-compatibility/2006" xmlns:aink="http://schemas.microsoft.com/office/drawing/2016/ink" xmlns:am3d="http://schemas.microsoft.com/office/drawing/2017/model3d" xmlns:o="urn:schemas-microsoft-com:office:office" xmlns:r="http://schemas.openxmlformats.org/officeDocument/2006/relationships" xmlns:m="http://schemas.openxmlformats.org/officeDocument/2006/math" xmlns:v="urn:schemas-microsoft-com:vml" xmlns:wp14="http://schemas.microsoft.com/office/word/2010/wordprocessingDrawing" xmlns:wp="http://schemas.openxmlformats.org/drawingml/2006/wordprocessingDrawing" xmlns:w10="urn:schemas-microsoft-com:office:word" xmlns:w="http://schemas.openxmlformats.org/wordprocessingml/2006/main" xmlns:w14="http://schemas.microsoft.com/office/word/2010/wordml" xmlns:w15="http://schemas.microsoft.com/office/word/2012/wordml" xmlns:w16cid="http://schemas.microsoft.com/office/word/2016/wordml/cid" xmlns:w16se="http://schemas.microsoft.com/office/word/2015/wordml/symex" xmlns:wpg="http://schemas.microsoft.com/office/word/2010/wordprocessingGroup" xmlns:wpi="http://schemas.microsoft.com/office/word/2010/wordprocessingInk" xmlns:wne="http://schemas.microsoft.com/office/word/2006/wordml" xmlns:wps="http://schemas.microsoft.com/office/word/2010/wordprocessingShape" mc:Ignorable="w14 w15 w16se w16cid wp14">
   <w:endnote w:type="separator" w:id="-1">
     <w:p>
       <w:r>
@@ -426,7 +1003,7 @@
 </file>
 
 <file path=word/footer1.xml><?xml version="1.0" encoding="utf-8"?>
-<w:ftr xmlns:wpc="http://schemas.microsoft.com/office/word/2010/wordprocessingCanvas" xmlns:cx="http://schemas.microsoft.com/office/drawing/2014/chartex" xmlns:cx1="http://schemas.microsoft.com/office/drawing/2015/9/8/chartex" xmlns:mc="http://schemas.openxmlformats.org/markup-compatibility/2006" xmlns:o="urn:schemas-microsoft-com:office:office" xmlns:r="http://schemas.openxmlformats.org/officeDocument/2006/relationships" xmlns:m="http://schemas.openxmlformats.org/officeDocument/2006/math" xmlns:v="urn:schemas-microsoft-com:vml" xmlns:wp14="http://schemas.microsoft.com/office/word/2010/wordprocessingDrawing" xmlns:wp="http://schemas.openxmlformats.org/drawingml/2006/wordprocessingDrawing" xmlns:w10="urn:schemas-microsoft-com:office:word" xmlns:w="http://schemas.openxmlformats.org/wordprocessingml/2006/main" xmlns:w14="http://schemas.microsoft.com/office/word/2010/wordml" xmlns:w15="http://schemas.microsoft.com/office/word/2012/wordml" xmlns:w16se="http://schemas.microsoft.com/office/word/2015/wordml/symex" xmlns:wpg="http://schemas.microsoft.com/office/word/2010/wordprocessingGroup" xmlns:wpi="http://schemas.microsoft.com/office/word/2010/wordprocessingInk" xmlns:wne="http://schemas.microsoft.com/office/word/2006/wordml" xmlns:wps="http://schemas.microsoft.com/office/word/2010/wordprocessingShape" mc:Ignorable="w14 w15 w16se wp14">
+<w:ftr xmlns:wpc="http://schemas.microsoft.com/office/word/2010/wordprocessingCanvas" xmlns:cx="http://schemas.microsoft.com/office/drawing/2014/chartex" xmlns:cx1="http://schemas.microsoft.com/office/drawing/2015/9/8/chartex" xmlns:cx2="http://schemas.microsoft.com/office/drawing/2015/10/21/chartex" xmlns:cx3="http://schemas.microsoft.com/office/drawing/2016/5/9/chartex" xmlns:cx4="http://schemas.microsoft.com/office/drawing/2016/5/10/chartex" xmlns:cx5="http://schemas.microsoft.com/office/drawing/2016/5/11/chartex" xmlns:cx6="http://schemas.microsoft.com/office/drawing/2016/5/12/chartex" xmlns:cx7="http://schemas.microsoft.com/office/drawing/2016/5/13/chartex" xmlns:cx8="http://schemas.microsoft.com/office/drawing/2016/5/14/chartex" xmlns:mc="http://schemas.openxmlformats.org/markup-compatibility/2006" xmlns:aink="http://schemas.microsoft.com/office/drawing/2016/ink" xmlns:am3d="http://schemas.microsoft.com/office/drawing/2017/model3d" xmlns:o="urn:schemas-microsoft-com:office:office" xmlns:r="http://schemas.openxmlformats.org/officeDocument/2006/relationships" xmlns:m="http://schemas.openxmlformats.org/officeDocument/2006/math" xmlns:v="urn:schemas-microsoft-com:vml" xmlns:wp14="http://schemas.microsoft.com/office/word/2010/wordprocessingDrawing" xmlns:wp="http://schemas.openxmlformats.org/drawingml/2006/wordprocessingDrawing" xmlns:w10="urn:schemas-microsoft-com:office:word" xmlns:w="http://schemas.openxmlformats.org/wordprocessingml/2006/main" xmlns:w14="http://schemas.microsoft.com/office/word/2010/wordml" xmlns:w15="http://schemas.microsoft.com/office/word/2012/wordml" xmlns:w16cid="http://schemas.microsoft.com/office/word/2016/wordml/cid" xmlns:w16se="http://schemas.microsoft.com/office/word/2015/wordml/symex" xmlns:wpg="http://schemas.microsoft.com/office/word/2010/wordprocessingGroup" xmlns:wpi="http://schemas.microsoft.com/office/word/2010/wordprocessingInk" xmlns:wne="http://schemas.microsoft.com/office/word/2006/wordml" xmlns:wps="http://schemas.microsoft.com/office/word/2010/wordprocessingShape" mc:Ignorable="w14 w15 w16se w16cid wp14">
   <w:p>
     <w:pPr>
       <w:pStyle w:val="Footer"/>
@@ -443,7 +1020,7 @@
 </file>
 
 <file path=word/footer2.xml><?xml version="1.0" encoding="utf-8"?>
-<w:ftr xmlns:wpc="http://schemas.microsoft.com/office/word/2010/wordprocessingCanvas" xmlns:cx="http://schemas.microsoft.com/office/drawing/2014/chartex" xmlns:cx1="http://schemas.microsoft.com/office/drawing/2015/9/8/chartex" xmlns:mc="http://schemas.openxmlformats.org/markup-compatibility/2006" xmlns:o="urn:schemas-microsoft-com:office:office" xmlns:r="http://schemas.openxmlformats.org/officeDocument/2006/relationships" xmlns:m="http://schemas.openxmlformats.org/officeDocument/2006/math" xmlns:v="urn:schemas-microsoft-com:vml" xmlns:wp14="http://schemas.microsoft.com/office/word/2010/wordprocessingDrawing" xmlns:wp="http://schemas.openxmlformats.org/drawingml/2006/wordprocessingDrawing" xmlns:w10="urn:schemas-microsoft-com:office:word" xmlns:w="http://schemas.openxmlformats.org/wordprocessingml/2006/main" xmlns:w14="http://schemas.microsoft.com/office/word/2010/wordml" xmlns:w15="http://schemas.microsoft.com/office/word/2012/wordml" xmlns:w16se="http://schemas.microsoft.com/office/word/2015/wordml/symex" xmlns:wpg="http://schemas.microsoft.com/office/word/2010/wordprocessingGroup" xmlns:wpi="http://schemas.microsoft.com/office/word/2010/wordprocessingInk" xmlns:wne="http://schemas.microsoft.com/office/word/2006/wordml" xmlns:wps="http://schemas.microsoft.com/office/word/2010/wordprocessingShape" mc:Ignorable="w14 w15 w16se wp14">
+<w:ftr xmlns:wpc="http://schemas.microsoft.com/office/word/2010/wordprocessingCanvas" xmlns:cx="http://schemas.microsoft.com/office/drawing/2014/chartex" xmlns:cx1="http://schemas.microsoft.com/office/drawing/2015/9/8/chartex" xmlns:cx2="http://schemas.microsoft.com/office/drawing/2015/10/21/chartex" xmlns:cx3="http://schemas.microsoft.com/office/drawing/2016/5/9/chartex" xmlns:cx4="http://schemas.microsoft.com/office/drawing/2016/5/10/chartex" xmlns:cx5="http://schemas.microsoft.com/office/drawing/2016/5/11/chartex" xmlns:cx6="http://schemas.microsoft.com/office/drawing/2016/5/12/chartex" xmlns:cx7="http://schemas.microsoft.com/office/drawing/2016/5/13/chartex" xmlns:cx8="http://schemas.microsoft.com/office/drawing/2016/5/14/chartex" xmlns:mc="http://schemas.openxmlformats.org/markup-compatibility/2006" xmlns:aink="http://schemas.microsoft.com/office/drawing/2016/ink" xmlns:am3d="http://schemas.microsoft.com/office/drawing/2017/model3d" xmlns:o="urn:schemas-microsoft-com:office:office" xmlns:r="http://schemas.openxmlformats.org/officeDocument/2006/relationships" xmlns:m="http://schemas.openxmlformats.org/officeDocument/2006/math" xmlns:v="urn:schemas-microsoft-com:vml" xmlns:wp14="http://schemas.microsoft.com/office/word/2010/wordprocessingDrawing" xmlns:wp="http://schemas.openxmlformats.org/drawingml/2006/wordprocessingDrawing" xmlns:w10="urn:schemas-microsoft-com:office:word" xmlns:w="http://schemas.openxmlformats.org/wordprocessingml/2006/main" xmlns:w14="http://schemas.microsoft.com/office/word/2010/wordml" xmlns:w15="http://schemas.microsoft.com/office/word/2012/wordml" xmlns:w16cid="http://schemas.microsoft.com/office/word/2016/wordml/cid" xmlns:w16se="http://schemas.microsoft.com/office/word/2015/wordml/symex" xmlns:wpg="http://schemas.microsoft.com/office/word/2010/wordprocessingGroup" xmlns:wpi="http://schemas.microsoft.com/office/word/2010/wordprocessingInk" xmlns:wne="http://schemas.microsoft.com/office/word/2006/wordml" xmlns:wps="http://schemas.microsoft.com/office/word/2010/wordprocessingShape" mc:Ignorable="w14 w15 w16se w16cid wp14">
   <w:p>
     <w:pPr>
       <w:pStyle w:val="Footer"/>
@@ -460,7 +1037,7 @@
 </file>
 
 <file path=word/footer3.xml><?xml version="1.0" encoding="utf-8"?>
-<w:ftr xmlns:wpc="http://schemas.microsoft.com/office/word/2010/wordprocessingCanvas" xmlns:cx="http://schemas.microsoft.com/office/drawing/2014/chartex" xmlns:cx1="http://schemas.microsoft.com/office/drawing/2015/9/8/chartex" xmlns:mc="http://schemas.openxmlformats.org/markup-compatibility/2006" xmlns:o="urn:schemas-microsoft-com:office:office" xmlns:r="http://schemas.openxmlformats.org/officeDocument/2006/relationships" xmlns:m="http://schemas.openxmlformats.org/officeDocument/2006/math" xmlns:v="urn:schemas-microsoft-com:vml" xmlns:wp14="http://schemas.microsoft.com/office/word/2010/wordprocessingDrawing" xmlns:wp="http://schemas.openxmlformats.org/drawingml/2006/wordprocessingDrawing" xmlns:w10="urn:schemas-microsoft-com:office:word" xmlns:w="http://schemas.openxmlformats.org/wordprocessingml/2006/main" xmlns:w14="http://schemas.microsoft.com/office/word/2010/wordml" xmlns:w15="http://schemas.microsoft.com/office/word/2012/wordml" xmlns:w16se="http://schemas.microsoft.com/office/word/2015/wordml/symex" xmlns:wpg="http://schemas.microsoft.com/office/word/2010/wordprocessingGroup" xmlns:wpi="http://schemas.microsoft.com/office/word/2010/wordprocessingInk" xmlns:wne="http://schemas.microsoft.com/office/word/2006/wordml" xmlns:wps="http://schemas.microsoft.com/office/word/2010/wordprocessingShape" mc:Ignorable="w14 w15 w16se wp14">
+<w:ftr xmlns:wpc="http://schemas.microsoft.com/office/word/2010/wordprocessingCanvas" xmlns:cx="http://schemas.microsoft.com/office/drawing/2014/chartex" xmlns:cx1="http://schemas.microsoft.com/office/drawing/2015/9/8/chartex" xmlns:cx2="http://schemas.microsoft.com/office/drawing/2015/10/21/chartex" xmlns:cx3="http://schemas.microsoft.com/office/drawing/2016/5/9/chartex" xmlns:cx4="http://schemas.microsoft.com/office/drawing/2016/5/10/chartex" xmlns:cx5="http://schemas.microsoft.com/office/drawing/2016/5/11/chartex" xmlns:cx6="http://schemas.microsoft.com/office/drawing/2016/5/12/chartex" xmlns:cx7="http://schemas.microsoft.com/office/drawing/2016/5/13/chartex" xmlns:cx8="http://schemas.microsoft.com/office/drawing/2016/5/14/chartex" xmlns:mc="http://schemas.openxmlformats.org/markup-compatibility/2006" xmlns:aink="http://schemas.microsoft.com/office/drawing/2016/ink" xmlns:am3d="http://schemas.microsoft.com/office/drawing/2017/model3d" xmlns:o="urn:schemas-microsoft-com:office:office" xmlns:r="http://schemas.openxmlformats.org/officeDocument/2006/relationships" xmlns:m="http://schemas.openxmlformats.org/officeDocument/2006/math" xmlns:v="urn:schemas-microsoft-com:vml" xmlns:wp14="http://schemas.microsoft.com/office/word/2010/wordprocessingDrawing" xmlns:wp="http://schemas.openxmlformats.org/drawingml/2006/wordprocessingDrawing" xmlns:w10="urn:schemas-microsoft-com:office:word" xmlns:w="http://schemas.openxmlformats.org/wordprocessingml/2006/main" xmlns:w14="http://schemas.microsoft.com/office/word/2010/wordml" xmlns:w15="http://schemas.microsoft.com/office/word/2012/wordml" xmlns:w16cid="http://schemas.microsoft.com/office/word/2016/wordml/cid" xmlns:w16se="http://schemas.microsoft.com/office/word/2015/wordml/symex" xmlns:wpg="http://schemas.microsoft.com/office/word/2010/wordprocessingGroup" xmlns:wpi="http://schemas.microsoft.com/office/word/2010/wordprocessingInk" xmlns:wne="http://schemas.microsoft.com/office/word/2006/wordml" xmlns:wps="http://schemas.microsoft.com/office/word/2010/wordprocessingShape" mc:Ignorable="w14 w15 w16se w16cid wp14">
   <w:p>
     <w:pPr>
       <w:pStyle w:val="Footer"/>
@@ -477,7 +1054,7 @@
 </file>
 
 <file path=word/footnotes.xml><?xml version="1.0" encoding="utf-8"?>
-<w:footnotes xmlns:wpc="http://schemas.microsoft.com/office/word/2010/wordprocessingCanvas" xmlns:cx="http://schemas.microsoft.com/office/drawing/2014/chartex" xmlns:cx1="http://schemas.microsoft.com/office/drawing/2015/9/8/chartex" xmlns:mc="http://schemas.openxmlformats.org/markup-compatibility/2006" xmlns:o="urn:schemas-microsoft-com:office:office" xmlns:r="http://schemas.openxmlformats.org/officeDocument/2006/relationships" xmlns:m="http://schemas.openxmlformats.org/officeDocument/2006/math" xmlns:v="urn:schemas-microsoft-com:vml" xmlns:wp14="http://schemas.microsoft.com/office/word/2010/wordprocessingDrawing" xmlns:wp="http://schemas.openxmlformats.org/drawingml/2006/wordprocessingDrawing" xmlns:w10="urn:schemas-microsoft-com:office:word" xmlns:w="http://schemas.openxmlformats.org/wordprocessingml/2006/main" xmlns:w14="http://schemas.microsoft.com/office/word/2010/wordml" xmlns:w15="http://schemas.microsoft.com/office/word/2012/wordml" xmlns:w16se="http://schemas.microsoft.com/office/word/2015/wordml/symex" xmlns:wpg="http://schemas.microsoft.com/office/word/2010/wordprocessingGroup" xmlns:wpi="http://schemas.microsoft.com/office/word/2010/wordprocessingInk" xmlns:wne="http://schemas.microsoft.com/office/word/2006/wordml" xmlns:wps="http://schemas.microsoft.com/office/word/2010/wordprocessingShape" mc:Ignorable="w14 w15 w16se wp14">
+<w:footnotes xmlns:wpc="http://schemas.microsoft.com/office/word/2010/wordprocessingCanvas" xmlns:cx="http://schemas.microsoft.com/office/drawing/2014/chartex" xmlns:cx1="http://schemas.microsoft.com/office/drawing/2015/9/8/chartex" xmlns:cx2="http://schemas.microsoft.com/office/drawing/2015/10/21/chartex" xmlns:cx3="http://schemas.microsoft.com/office/drawing/2016/5/9/chartex" xmlns:cx4="http://schemas.microsoft.com/office/drawing/2016/5/10/chartex" xmlns:cx5="http://schemas.microsoft.com/office/drawing/2016/5/11/chartex" xmlns:cx6="http://schemas.microsoft.com/office/drawing/2016/5/12/chartex" xmlns:cx7="http://schemas.microsoft.com/office/drawing/2016/5/13/chartex" xmlns:cx8="http://schemas.microsoft.com/office/drawing/2016/5/14/chartex" xmlns:mc="http://schemas.openxmlformats.org/markup-compatibility/2006" xmlns:aink="http://schemas.microsoft.com/office/drawing/2016/ink" xmlns:am3d="http://schemas.microsoft.com/office/drawing/2017/model3d" xmlns:o="urn:schemas-microsoft-com:office:office" xmlns:r="http://schemas.openxmlformats.org/officeDocument/2006/relationships" xmlns:m="http://schemas.openxmlformats.org/officeDocument/2006/math" xmlns:v="urn:schemas-microsoft-com:vml" xmlns:wp14="http://schemas.microsoft.com/office/word/2010/wordprocessingDrawing" xmlns:wp="http://schemas.openxmlformats.org/drawingml/2006/wordprocessingDrawing" xmlns:w10="urn:schemas-microsoft-com:office:word" xmlns:w="http://schemas.openxmlformats.org/wordprocessingml/2006/main" xmlns:w14="http://schemas.microsoft.com/office/word/2010/wordml" xmlns:w15="http://schemas.microsoft.com/office/word/2012/wordml" xmlns:w16cid="http://schemas.microsoft.com/office/word/2016/wordml/cid" xmlns:w16se="http://schemas.microsoft.com/office/word/2015/wordml/symex" xmlns:wpg="http://schemas.microsoft.com/office/word/2010/wordprocessingGroup" xmlns:wpi="http://schemas.microsoft.com/office/word/2010/wordprocessingInk" xmlns:wne="http://schemas.microsoft.com/office/word/2006/wordml" xmlns:wps="http://schemas.microsoft.com/office/word/2010/wordprocessingShape" mc:Ignorable="w14 w15 w16se w16cid wp14">
   <w:footnote w:type="separator" w:id="-1">
     <w:p>
       <w:r>
@@ -496,7 +1073,7 @@
 </file>
 
 <file path=word/numbering.xml><?xml version="1.0" encoding="utf-8"?>
-<w:numbering xmlns:wpc="http://schemas.microsoft.com/office/word/2010/wordprocessingCanvas" xmlns:cx="http://schemas.microsoft.com/office/drawing/2014/chartex" xmlns:cx1="http://schemas.microsoft.com/office/drawing/2015/9/8/chartex" xmlns:mc="http://schemas.openxmlformats.org/markup-compatibility/2006" xmlns:o="urn:schemas-microsoft-com:office:office" xmlns:r="http://schemas.openxmlformats.org/officeDocument/2006/relationships" xmlns:m="http://schemas.openxmlformats.org/officeDocument/2006/math" xmlns:v="urn:schemas-microsoft-com:vml" xmlns:wp14="http://schemas.microsoft.com/office/word/2010/wordprocessingDrawing" xmlns:wp="http://schemas.openxmlformats.org/drawingml/2006/wordprocessingDrawing" xmlns:w10="urn:schemas-microsoft-com:office:word" xmlns:w="http://schemas.openxmlformats.org/wordprocessingml/2006/main" xmlns:w14="http://schemas.microsoft.com/office/word/2010/wordml" xmlns:w15="http://schemas.microsoft.com/office/word/2012/wordml" xmlns:w16se="http://schemas.microsoft.com/office/word/2015/wordml/symex" xmlns:wpg="http://schemas.microsoft.com/office/word/2010/wordprocessingGroup" xmlns:wpi="http://schemas.microsoft.com/office/word/2010/wordprocessingInk" xmlns:wne="http://schemas.microsoft.com/office/word/2006/wordml" xmlns:wps="http://schemas.microsoft.com/office/word/2010/wordprocessingShape" mc:Ignorable="w14 w15 w16se wp14">
+<w:numbering xmlns:wpc="http://schemas.microsoft.com/office/word/2010/wordprocessingCanvas" xmlns:cx="http://schemas.microsoft.com/office/drawing/2014/chartex" xmlns:cx1="http://schemas.microsoft.com/office/drawing/2015/9/8/chartex" xmlns:cx2="http://schemas.microsoft.com/office/drawing/2015/10/21/chartex" xmlns:cx3="http://schemas.microsoft.com/office/drawing/2016/5/9/chartex" xmlns:cx4="http://schemas.microsoft.com/office/drawing/2016/5/10/chartex" xmlns:cx5="http://schemas.microsoft.com/office/drawing/2016/5/11/chartex" xmlns:cx6="http://schemas.microsoft.com/office/drawing/2016/5/12/chartex" xmlns:cx7="http://schemas.microsoft.com/office/drawing/2016/5/13/chartex" xmlns:cx8="http://schemas.microsoft.com/office/drawing/2016/5/14/chartex" xmlns:mc="http://schemas.openxmlformats.org/markup-compatibility/2006" xmlns:aink="http://schemas.microsoft.com/office/drawing/2016/ink" xmlns:am3d="http://schemas.microsoft.com/office/drawing/2017/model3d" xmlns:o="urn:schemas-microsoft-com:office:office" xmlns:r="http://schemas.openxmlformats.org/officeDocument/2006/relationships" xmlns:m="http://schemas.openxmlformats.org/officeDocument/2006/math" xmlns:v="urn:schemas-microsoft-com:vml" xmlns:wp14="http://schemas.microsoft.com/office/word/2010/wordprocessingDrawing" xmlns:wp="http://schemas.openxmlformats.org/drawingml/2006/wordprocessingDrawing" xmlns:w10="urn:schemas-microsoft-com:office:word" xmlns:w="http://schemas.openxmlformats.org/wordprocessingml/2006/main" xmlns:w14="http://schemas.microsoft.com/office/word/2010/wordml" xmlns:w15="http://schemas.microsoft.com/office/word/2012/wordml" xmlns:w16cid="http://schemas.microsoft.com/office/word/2016/wordml/cid" xmlns:w16se="http://schemas.microsoft.com/office/word/2015/wordml/symex" xmlns:wpg="http://schemas.microsoft.com/office/word/2010/wordprocessingGroup" xmlns:wpi="http://schemas.microsoft.com/office/word/2010/wordprocessingInk" xmlns:wne="http://schemas.microsoft.com/office/word/2006/wordml" xmlns:wps="http://schemas.microsoft.com/office/word/2010/wordprocessingShape" mc:Ignorable="w14 w15 w16se w16cid wp14">
   <w:abstractNum w:abstractNumId="0" w15:restartNumberingAfterBreak="0">
     <w:nsid w:val="FFFFFFFB"/>
     <w:multiLevelType w:val="multilevel"/>
@@ -3867,7 +4444,7 @@
 </file>
 
 <file path=word/styles.xml><?xml version="1.0" encoding="utf-8"?>
-<w:styles xmlns:mc="http://schemas.openxmlformats.org/markup-compatibility/2006" xmlns:r="http://schemas.openxmlformats.org/officeDocument/2006/relationships" xmlns:w="http://schemas.openxmlformats.org/wordprocessingml/2006/main" xmlns:w14="http://schemas.microsoft.com/office/word/2010/wordml" xmlns:w15="http://schemas.microsoft.com/office/word/2012/wordml" xmlns:w16se="http://schemas.microsoft.com/office/word/2015/wordml/symex" mc:Ignorable="w14 w15 w16se">
+<w:styles xmlns:mc="http://schemas.openxmlformats.org/markup-compatibility/2006" xmlns:r="http://schemas.openxmlformats.org/officeDocument/2006/relationships" xmlns:w="http://schemas.openxmlformats.org/wordprocessingml/2006/main" xmlns:w14="http://schemas.microsoft.com/office/word/2010/wordml" xmlns:w15="http://schemas.microsoft.com/office/word/2012/wordml" xmlns:w16cid="http://schemas.microsoft.com/office/word/2016/wordml/cid" xmlns:w16se="http://schemas.microsoft.com/office/word/2015/wordml/symex" mc:Ignorable="w14 w15 w16se w16cid">
   <w:docDefaults>
     <w:rPrDefault>
       <w:rPr>
@@ -3877,7 +4454,7 @@
     </w:rPrDefault>
     <w:pPrDefault/>
   </w:docDefaults>
-  <w:latentStyles w:defLockedState="0" w:defUIPriority="0" w:defSemiHidden="0" w:defUnhideWhenUsed="0" w:defQFormat="0" w:count="371">
+  <w:latentStyles w:defLockedState="0" w:defUIPriority="0" w:defSemiHidden="0" w:defUnhideWhenUsed="0" w:defQFormat="0" w:count="376">
     <w:lsdException w:name="Normal" w:qFormat="1"/>
     <w:lsdException w:name="heading 1" w:uiPriority="9" w:qFormat="1"/>
     <w:lsdException w:name="index 1" w:semiHidden="1" w:unhideWhenUsed="1"/>
@@ -3961,7 +4538,6 @@
     <w:lsdException w:name="HTML Sample" w:semiHidden="1" w:unhideWhenUsed="1"/>
     <w:lsdException w:name="HTML Typewriter" w:semiHidden="1" w:unhideWhenUsed="1"/>
     <w:lsdException w:name="HTML Variable" w:semiHidden="1" w:unhideWhenUsed="1"/>
-    <w:lsdException w:name="Normal Table" w:semiHidden="1" w:unhideWhenUsed="1"/>
     <w:lsdException w:name="annotation subject" w:semiHidden="1" w:unhideWhenUsed="1"/>
     <w:lsdException w:name="No List" w:semiHidden="1" w:unhideWhenUsed="1"/>
     <w:lsdException w:name="Outline List 1" w:semiHidden="1" w:unhideWhenUsed="1"/>
@@ -4004,11 +4580,8 @@
     <w:lsdException w:name="Table Contemporary" w:semiHidden="1" w:unhideWhenUsed="1"/>
     <w:lsdException w:name="Table Elegant" w:semiHidden="1" w:unhideWhenUsed="1"/>
     <w:lsdException w:name="Table Professional" w:semiHidden="1" w:unhideWhenUsed="1"/>
-    <w:lsdException w:name="Table Subtle 1" w:semiHidden="1" w:unhideWhenUsed="1"/>
     <w:lsdException w:name="Table Subtle 2" w:semiHidden="1" w:unhideWhenUsed="1"/>
     <w:lsdException w:name="Table Web 1" w:semiHidden="1" w:unhideWhenUsed="1"/>
-    <w:lsdException w:name="Table Web 2" w:semiHidden="1" w:unhideWhenUsed="1"/>
-    <w:lsdException w:name="Table Web 3" w:semiHidden="1" w:unhideWhenUsed="1"/>
     <w:lsdException w:name="Balloon Text" w:semiHidden="1" w:unhideWhenUsed="1"/>
     <w:lsdException w:name="Table Grid" w:uiPriority="99"/>
     <w:lsdException w:name="Table Theme" w:semiHidden="1" w:unhideWhenUsed="1"/>
@@ -4218,6 +4791,11 @@
     <w:lsdException w:name="List Table 5 Dark Accent 6" w:uiPriority="50"/>
     <w:lsdException w:name="List Table 6 Colorful Accent 6" w:uiPriority="51"/>
     <w:lsdException w:name="List Table 7 Colorful Accent 6" w:uiPriority="52"/>
+    <w:lsdException w:name="Mention" w:semiHidden="1" w:uiPriority="99" w:unhideWhenUsed="1"/>
+    <w:lsdException w:name="Smart Hyperlink" w:semiHidden="1" w:uiPriority="99" w:unhideWhenUsed="1"/>
+    <w:lsdException w:name="Hashtag" w:semiHidden="1" w:uiPriority="99" w:unhideWhenUsed="1"/>
+    <w:lsdException w:name="Unresolved Mention" w:semiHidden="1" w:uiPriority="99" w:unhideWhenUsed="1"/>
+    <w:lsdException w:name="Smart Link" w:semiHidden="1" w:uiPriority="99" w:unhideWhenUsed="1"/>
   </w:latentStyles>
   <w:style w:type="paragraph" w:default="1" w:styleId="Normal">
     <w:name w:val="Normal"/>
@@ -5760,7 +6338,7 @@
 </file>
 
 <file path=customXml/itemProps1.xml><?xml version="1.0" encoding="utf-8"?>
-<ds:datastoreItem xmlns:ds="http://schemas.openxmlformats.org/officeDocument/2006/customXml" ds:itemID="{CC6E08BE-6407-48B2-AEE7-E70C29519D9B}">
+<ds:datastoreItem xmlns:ds="http://schemas.openxmlformats.org/officeDocument/2006/customXml" ds:itemID="{2FE185FC-CC0A-432B-AB24-FD081EB2899B}">
   <ds:schemaRefs>
     <ds:schemaRef ds:uri="http://schemas.openxmlformats.org/officeDocument/2006/bibliography"/>
   </ds:schemaRefs>

</xml_diff>